<commit_message>
changes to the project repos
</commit_message>
<xml_diff>
--- a/DSC680projects.docx
+++ b/DSC680projects.docx
@@ -29,7 +29,6 @@
           <w:rStyle w:val="Strong"/>
         </w:rPr>
       </w:pPr>
-      <w:proofErr w:type="spellStart"/>
       <w:r>
         <w:rPr>
           <w:sz w:val="24"/>
@@ -42,9 +41,22 @@
           <w:sz w:val="24"/>
           <w:szCs w:val="24"/>
         </w:rPr>
-        <w:t>vinashAlapati</w:t>
-      </w:r>
-      <w:proofErr w:type="spellEnd"/>
+        <w:t>vinash</w:t>
+      </w:r>
+      <w:r>
+        <w:rPr>
+          <w:sz w:val="24"/>
+          <w:szCs w:val="24"/>
+        </w:rPr>
+        <w:t xml:space="preserve"> </w:t>
+      </w:r>
+      <w:r>
+        <w:rPr>
+          <w:sz w:val="24"/>
+          <w:szCs w:val="24"/>
+        </w:rPr>
+        <w:t>Alapati</w:t>
+      </w:r>
     </w:p>
     <w:p>
       <w:pPr>
@@ -98,7 +110,7 @@
           <w:rPr>
             <w:rStyle w:val="Hyperlink"/>
           </w:rPr>
-          <w:t>https://github.com/avinashalapati09/portfolio/tree/main/project1</w:t>
+          <w:t>https://github.com/avinashalapati09/portfolio/tree/main/TwitterSentimentAnalysis</w:t>
         </w:r>
       </w:hyperlink>
     </w:p>
@@ -131,7 +143,7 @@
           <w:rPr>
             <w:rStyle w:val="Hyperlink"/>
           </w:rPr>
-          <w:t>https://github.com/avinashalapati09/portfolio/tree/main/project2</w:t>
+          <w:t>https://github.com/avinashalapati09/portfolio/tree/main/MovieRecommendation</w:t>
         </w:r>
       </w:hyperlink>
     </w:p>
@@ -166,14 +178,400 @@
           <w:rPr>
             <w:rStyle w:val="Hyperlink"/>
           </w:rPr>
-          <w:t>https://github.com/avinashalapati09/portfolio/tree/main/project3</w:t>
+          <w:t>https://github.com/avinashalapati09/portfolio/tree/main/StockMarket</w:t>
+        </w:r>
+      </w:hyperlink>
+    </w:p>
+    <w:p>
+      <w:pPr>
+        <w:pStyle w:val="NormalWeb"/>
+      </w:pPr>
+    </w:p>
+    <w:p>
+      <w:pPr>
+        <w:pStyle w:val="Heading1"/>
+        <w:rPr>
+          <w:rFonts w:ascii="Times New Roman" w:eastAsia="Times New Roman" w:hAnsi="Times New Roman" w:cs="Times New Roman"/>
+          <w:caps w:val="0"/>
+          <w:color w:val="auto"/>
+          <w:spacing w:val="0"/>
+          <w:kern w:val="36"/>
+          <w:sz w:val="48"/>
+          <w:szCs w:val="48"/>
+          <w:lang w:eastAsia="en-US"/>
+        </w:rPr>
+      </w:pPr>
+      <w:r>
+        <w:t xml:space="preserve">Project </w:t>
+      </w:r>
+      <w:r>
+        <w:t>4: HOUSING</w:t>
+      </w:r>
+      <w:r>
+        <w:t xml:space="preserve"> </w:t>
+      </w:r>
+      <w:r>
+        <w:t>MARKET</w:t>
+      </w:r>
+    </w:p>
+    <w:p>
+      <w:pPr>
+        <w:pStyle w:val="NormalWeb"/>
+      </w:pPr>
+      <w:r>
+        <w:t xml:space="preserve">Description: </w:t>
+      </w:r>
+      <w:r>
+        <w:t>P</w:t>
+      </w:r>
+      <w:r>
+        <w:t>redicting the housing market involves considering various factors such as economic indicators, interest rates, population growth, employment rates, and government policies. The Model will give prediction on House Market prices over a period of years.</w:t>
+      </w:r>
+    </w:p>
+    <w:p>
+      <w:pPr>
+        <w:pStyle w:val="NormalWeb"/>
+      </w:pPr>
+      <w:r>
+        <w:t xml:space="preserve">Link: </w:t>
+      </w:r>
+      <w:hyperlink r:id="rId11" w:history="1">
+        <w:r>
+          <w:rPr>
+            <w:rStyle w:val="Hyperlink"/>
+          </w:rPr>
+          <w:t>https://github.com/avinashalapati09/portfolio/tree/main/HousingProject</w:t>
+        </w:r>
+      </w:hyperlink>
+    </w:p>
+    <w:p/>
+    <w:p>
+      <w:pPr>
+        <w:pStyle w:val="Heading1"/>
+        <w:rPr>
+          <w:rFonts w:ascii="Times New Roman" w:eastAsia="Times New Roman" w:hAnsi="Times New Roman" w:cs="Times New Roman"/>
+          <w:caps w:val="0"/>
+          <w:color w:val="auto"/>
+          <w:spacing w:val="0"/>
+          <w:kern w:val="36"/>
+          <w:sz w:val="48"/>
+          <w:szCs w:val="48"/>
+          <w:lang w:eastAsia="en-US"/>
+        </w:rPr>
+      </w:pPr>
+      <w:r>
+        <w:t xml:space="preserve">Project </w:t>
+      </w:r>
+      <w:r>
+        <w:t>5</w:t>
+      </w:r>
+      <w:r>
+        <w:t xml:space="preserve">: </w:t>
+      </w:r>
+      <w:r>
+        <w:t>Appointment NO SHOW</w:t>
+      </w:r>
+    </w:p>
+    <w:p>
+      <w:pPr>
+        <w:pStyle w:val="font8"/>
+        <w:spacing w:line="384" w:lineRule="atLeast"/>
+      </w:pPr>
+      <w:r>
+        <w:t xml:space="preserve">Description: </w:t>
+      </w:r>
+      <w:hyperlink r:id="rId12" w:tgtFrame="_blank" w:history="1">
+        <w:r>
+          <w:t>Patients’ no-shows, scheduled but unattended medical appointments, have a direct negative impact on patients’ health, due to discontinuity of treatment and late presentation to care. They also lead to inefficient use of medical resources in hospitals and clinics. The ability to predict a likely no-show in advance could enable the design and implementation of interventions to reduce the risk of it happening, thus improving patients’ care and clinical resource allocation</w:t>
+        </w:r>
+      </w:hyperlink>
+    </w:p>
+    <w:p>
+      <w:pPr>
+        <w:pStyle w:val="NormalWeb"/>
+      </w:pPr>
+    </w:p>
+    <w:p>
+      <w:pPr>
+        <w:pStyle w:val="NormalWeb"/>
+      </w:pPr>
+      <w:r>
+        <w:t xml:space="preserve">Link: </w:t>
+      </w:r>
+      <w:hyperlink r:id="rId13" w:history="1">
+        <w:r>
+          <w:rPr>
+            <w:rStyle w:val="Hyperlink"/>
+          </w:rPr>
+          <w:t>https://github.com/avinashalapati09/portfolio/tree/main/NoShow</w:t>
+        </w:r>
+      </w:hyperlink>
+    </w:p>
+    <w:p/>
+    <w:p>
+      <w:pPr>
+        <w:pStyle w:val="Heading1"/>
+      </w:pPr>
+      <w:r>
+        <w:t xml:space="preserve">Project </w:t>
+      </w:r>
+      <w:r>
+        <w:t>6</w:t>
+      </w:r>
+      <w:r>
+        <w:t>: Airline</w:t>
+      </w:r>
+      <w:r>
+        <w:t xml:space="preserve"> </w:t>
+      </w:r>
+      <w:r>
+        <w:t>Safety</w:t>
+      </w:r>
+      <w:r>
+        <w:t xml:space="preserve"> </w:t>
+      </w:r>
+      <w:r>
+        <w:t>Prediction</w:t>
+      </w:r>
+    </w:p>
+    <w:p/>
+    <w:p>
+      <w:pPr>
+        <w:pStyle w:val="NormalWeb"/>
+      </w:pPr>
+      <w:r>
+        <w:t xml:space="preserve">Description: This project aims to assure the audience about airline safety through a 3-minute presentation, blog post, and executive presentation. The </w:t>
+      </w:r>
+      <w:r>
+        <w:t>deliverables</w:t>
+      </w:r>
+      <w:r>
+        <w:t xml:space="preserve"> of this project were ensured through a Power BI dashboard explaining the data behind multiple incidences. Furthermore, this project aims to show how the public can be notified.</w:t>
+      </w:r>
+    </w:p>
+    <w:p>
+      <w:pPr>
+        <w:pStyle w:val="NormalWeb"/>
+      </w:pPr>
+      <w:r>
+        <w:t xml:space="preserve">Link: </w:t>
+      </w:r>
+      <w:hyperlink r:id="rId14" w:history="1">
+        <w:r>
+          <w:rPr>
+            <w:rStyle w:val="Hyperlink"/>
+          </w:rPr>
+          <w:t>https://github.com/avinashalapati09/portfolio/tree/main/airlinesafetydataset</w:t>
+        </w:r>
+      </w:hyperlink>
+    </w:p>
+    <w:p/>
+    <w:p/>
+    <w:p>
+      <w:pPr>
+        <w:pStyle w:val="Heading1"/>
+      </w:pPr>
+      <w:r>
+        <w:t xml:space="preserve">Project </w:t>
+      </w:r>
+      <w:r>
+        <w:t>7</w:t>
+      </w:r>
+      <w:r>
+        <w:t>: Bankruptcy</w:t>
+      </w:r>
+      <w:r>
+        <w:t xml:space="preserve"> </w:t>
+      </w:r>
+      <w:r>
+        <w:t>Prediction</w:t>
+      </w:r>
+    </w:p>
+    <w:p>
+      <w:pPr>
+        <w:pStyle w:val="NormalWeb"/>
+      </w:pPr>
+      <w:r>
+        <w:t>Description: The project explains Credit based lending for individual custome</w:t>
+      </w:r>
+      <w:r>
+        <w:t>r</w:t>
+      </w:r>
+      <w:r>
+        <w:t>s based on several factors: credit score, credit age, hard checks.</w:t>
+      </w:r>
+    </w:p>
+    <w:p>
+      <w:pPr>
+        <w:pStyle w:val="NormalWeb"/>
+      </w:pPr>
+      <w:r>
+        <w:t xml:space="preserve">Link: </w:t>
+      </w:r>
+      <w:hyperlink r:id="rId15" w:history="1">
+        <w:r>
+          <w:rPr>
+            <w:rStyle w:val="Hyperlink"/>
+          </w:rPr>
+          <w:t>https://github.com/avinashalapati09/portfolio/tree/main/Creditrisklending</w:t>
+        </w:r>
+      </w:hyperlink>
+    </w:p>
+    <w:p/>
+    <w:p>
+      <w:pPr>
+        <w:pStyle w:val="Heading1"/>
+        <w:rPr>
+          <w:rFonts w:ascii="Times New Roman" w:eastAsia="Times New Roman" w:hAnsi="Times New Roman" w:cs="Times New Roman"/>
+          <w:caps w:val="0"/>
+          <w:color w:val="auto"/>
+          <w:spacing w:val="0"/>
+          <w:kern w:val="36"/>
+          <w:sz w:val="48"/>
+          <w:szCs w:val="48"/>
+          <w:lang w:eastAsia="en-US"/>
+        </w:rPr>
+      </w:pPr>
+      <w:r>
+        <w:t xml:space="preserve">Project </w:t>
+      </w:r>
+      <w:r>
+        <w:t>8: CREDIT RISK Lending</w:t>
+      </w:r>
+    </w:p>
+    <w:p>
+      <w:pPr>
+        <w:pStyle w:val="NormalWeb"/>
+      </w:pPr>
+      <w:r>
+        <w:t>Description: The project explains Credit based lending for individual custome</w:t>
+      </w:r>
+      <w:r>
+        <w:t>r</w:t>
+      </w:r>
+      <w:r>
+        <w:t>s based on several factors: credit score, credit age, hard checks.</w:t>
+      </w:r>
+    </w:p>
+    <w:p>
+      <w:pPr>
+        <w:pStyle w:val="NormalWeb"/>
+      </w:pPr>
+      <w:r>
+        <w:t xml:space="preserve">Link: </w:t>
+      </w:r>
+      <w:hyperlink r:id="rId16" w:history="1">
+        <w:r>
+          <w:rPr>
+            <w:rStyle w:val="Hyperlink"/>
+          </w:rPr>
+          <w:t>https://github.com/avinashalapati09/portfolio/tree/main/Creditrisklending</w:t>
+        </w:r>
+      </w:hyperlink>
+    </w:p>
+    <w:p/>
+    <w:p>
+      <w:pPr>
+        <w:pStyle w:val="Heading1"/>
+      </w:pPr>
+      <w:r>
+        <w:t xml:space="preserve">Project </w:t>
+      </w:r>
+      <w:r>
+        <w:t>9</w:t>
+      </w:r>
+      <w:r>
+        <w:t>: Customer</w:t>
+      </w:r>
+      <w:r>
+        <w:t xml:space="preserve"> </w:t>
+      </w:r>
+      <w:r>
+        <w:t>Behavior</w:t>
+      </w:r>
+      <w:r>
+        <w:t xml:space="preserve"> </w:t>
+      </w:r>
+      <w:r>
+        <w:t>Prediction</w:t>
+      </w:r>
+    </w:p>
+    <w:p>
+      <w:pPr>
+        <w:pStyle w:val="NormalWeb"/>
+      </w:pPr>
+      <w:r>
+        <w:t xml:space="preserve">Description: The first rule of any business is to retain the existing customers rather than getting new customers. So, most companies target customer retention over customer </w:t>
+      </w:r>
+      <w:r>
+        <w:t>acquisition.</w:t>
+      </w:r>
+    </w:p>
+    <w:p>
+      <w:pPr>
+        <w:pStyle w:val="NormalWeb"/>
+      </w:pPr>
+      <w:r>
+        <w:t xml:space="preserve">Link: </w:t>
+      </w:r>
+      <w:hyperlink r:id="rId17" w:history="1">
+        <w:r>
+          <w:rPr>
+            <w:rStyle w:val="Hyperlink"/>
+          </w:rPr>
+          <w:t>https://github.com/avinashalapati09/portfolio/tree/main/CustomerBehaviourPrediction</w:t>
+        </w:r>
+      </w:hyperlink>
+    </w:p>
+    <w:p/>
+    <w:p>
+      <w:pPr>
+        <w:pStyle w:val="Heading1"/>
+      </w:pPr>
+      <w:r>
+        <w:t xml:space="preserve">Project </w:t>
+      </w:r>
+      <w:r>
+        <w:t>10</w:t>
+      </w:r>
+      <w:r>
+        <w:t>: Predictive</w:t>
+      </w:r>
+      <w:r>
+        <w:t xml:space="preserve"> </w:t>
+      </w:r>
+      <w:r>
+        <w:t>Maintenance</w:t>
+      </w:r>
+    </w:p>
+    <w:p>
+      <w:pPr>
+        <w:pStyle w:val="NormalWeb"/>
+      </w:pPr>
+      <w:r>
+        <w:t>Description: In this project, I am implementing predictive maintenance model, using an example scenario where the goal is to predict failures due to certain components of a machine. The analysis includes feature engineering, feature selection, labelling, training and evaluating this predictive model. Predictive models are built using Python packages.</w:t>
+      </w:r>
+    </w:p>
+    <w:p>
+      <w:pPr>
+        <w:pStyle w:val="NormalWeb"/>
+      </w:pPr>
+      <w:r>
+        <w:t xml:space="preserve">Link: </w:t>
+      </w:r>
+      <w:hyperlink r:id="rId18" w:history="1">
+        <w:r>
+          <w:rPr>
+            <w:rStyle w:val="Hyperlink"/>
+          </w:rPr>
+          <w:t>https://github.com/avinashalapati09/portfolio/tree/main/PredictiveMaintenance</w:t>
         </w:r>
       </w:hyperlink>
     </w:p>
     <w:p/>
     <w:sectPr>
-      <w:footerReference w:type="default" r:id="rId11"/>
-      <w:headerReference w:type="first" r:id="rId12"/>
+      <w:footerReference w:type="default" r:id="rId19"/>
+      <w:headerReference w:type="first" r:id="rId20"/>
       <w:pgSz w:w="12240" w:h="15840"/>
       <w:pgMar w:top="1267" w:right="1339" w:bottom="1339" w:left="1339" w:header="720" w:footer="720" w:gutter="0"/>
       <w:cols w:space="720"/>
@@ -4302,7 +4700,6 @@
     <w:name w:val="Normal (Web)"/>
     <w:basedOn w:val="Normal"/>
     <w:uiPriority w:val="99"/>
-    <w:semiHidden/>
     <w:unhideWhenUsed/>
     <w:rsid w:val="004A32DC"/>
     <w:pPr>
@@ -4372,6 +4769,25 @@
     <w:rPr>
       <w:color w:val="954F72" w:themeColor="followedHyperlink"/>
       <w:u w:val="single"/>
+    </w:rPr>
+  </w:style>
+  <w:style w:type="character" w:customStyle="1" w:styleId="wixui-rich-texttext">
+    <w:name w:val="wixui-rich-text__text"/>
+    <w:basedOn w:val="DefaultParagraphFont"/>
+    <w:rsid w:val="00A3580F"/>
+  </w:style>
+  <w:style w:type="paragraph" w:customStyle="1" w:styleId="font8">
+    <w:name w:val="font_8"/>
+    <w:basedOn w:val="Normal"/>
+    <w:rsid w:val="00A3580F"/>
+    <w:pPr>
+      <w:spacing w:before="100" w:beforeAutospacing="1" w:after="100" w:afterAutospacing="1" w:line="240" w:lineRule="auto"/>
+    </w:pPr>
+    <w:rPr>
+      <w:rFonts w:ascii="Times New Roman" w:eastAsia="Times New Roman" w:hAnsi="Times New Roman" w:cs="Times New Roman"/>
+      <w:sz w:val="24"/>
+      <w:szCs w:val="24"/>
+      <w:lang w:eastAsia="en-US"/>
     </w:rPr>
   </w:style>
 </w:styles>

</xml_diff>